<commit_message>
att de entrega relatório parcial
doc da entrega parcial tcc1 2/6/14
</commit_message>
<xml_diff>
--- a/TCC1/Artefatos OpenUP/Architecture Notebook.docx
+++ b/TCC1/Artefatos OpenUP/Architecture Notebook.docx
@@ -5,6 +5,8 @@
     <w:p>
       <w:pPr>
         <w:pStyle w:val="Ttulo"/>
+        <w:ind w:left="2160" w:firstLine="720"/>
+        <w:jc w:val="left"/>
       </w:pPr>
       <w:r>
         <w:t>Architecture Notebook</w:t>
@@ -120,16 +122,38 @@
       </w:pPr>
       <w:bookmarkStart w:id="0" w:name="_Toc436203377"/>
       <w:bookmarkStart w:id="1" w:name="_Toc452813577"/>
-      <w:r>
-        <w:t>Purpose</w:t>
-      </w:r>
+      <w:proofErr w:type="spellStart"/>
+      <w:r>
+        <w:t>Propósito</w:t>
+      </w:r>
+      <w:proofErr w:type="spellEnd"/>
     </w:p>
     <w:p>
-      <w:r>
-        <w:t>This document describes the philosophy, decisions, constraints, justifications, significant elements, and any other overarching aspects of the system that shape the design and implementation.</w:t>
+      <w:pPr>
+        <w:pStyle w:val="Corpodetexto"/>
+        <w:rPr>
+          <w:lang w:val="pt-BR"/>
+        </w:rPr>
+      </w:pPr>
+      <w:r>
+        <w:rPr>
+          <w:lang w:val="pt-BR"/>
+        </w:rPr>
+        <w:t xml:space="preserve">Elaboração um sistema </w:t>
+      </w:r>
+      <w:r>
+        <w:rPr>
+          <w:lang w:val="pt-BR"/>
+        </w:rPr>
+        <w:t>capaz de controlar remotamente utensílios domésticos</w:t>
+      </w:r>
+      <w:r>
+        <w:rPr>
+          <w:lang w:val="pt-BR"/>
+        </w:rPr>
+        <w:t>.</w:t>
       </w:r>
     </w:p>
-    <w:p/>
     <w:p>
       <w:pPr>
         <w:pStyle w:val="Corpodetexto"/>
@@ -137,24 +161,6 @@
           <w:lang w:val="pt-BR"/>
         </w:rPr>
       </w:pPr>
-      <w:r>
-        <w:rPr>
-          <w:lang w:val="pt-BR"/>
-        </w:rPr>
-        <w:t xml:space="preserve">Elaboração um sistema </w:t>
-      </w:r>
-      <w:r>
-        <w:rPr>
-          <w:lang w:val="pt-BR"/>
-        </w:rPr>
-        <w:t>capaz de controlar remotamente utensílios domésticos</w:t>
-      </w:r>
-      <w:r>
-        <w:rPr>
-          <w:lang w:val="pt-BR"/>
-        </w:rPr>
-        <w:t>.</w:t>
-      </w:r>
     </w:p>
     <w:bookmarkEnd w:id="0"/>
     <w:bookmarkEnd w:id="1"/>
@@ -162,21 +168,27 @@
       <w:pPr>
         <w:pStyle w:val="Ttulo1"/>
       </w:pPr>
-      <w:r>
-        <w:t xml:space="preserve">Architectural </w:t>
-      </w:r>
-      <w:r>
-        <w:t>g</w:t>
-      </w:r>
-      <w:r>
-        <w:t xml:space="preserve">oals and </w:t>
-      </w:r>
-      <w:r>
-        <w:t>p</w:t>
-      </w:r>
-      <w:r>
-        <w:t>hilosophy</w:t>
-      </w:r>
+      <w:proofErr w:type="spellStart"/>
+      <w:r>
+        <w:t>Metas</w:t>
+      </w:r>
+      <w:proofErr w:type="spellEnd"/>
+      <w:r>
+        <w:t xml:space="preserve"> de </w:t>
+      </w:r>
+      <w:proofErr w:type="spellStart"/>
+      <w:r>
+        <w:t>Arquitetura</w:t>
+      </w:r>
+      <w:proofErr w:type="spellEnd"/>
+      <w:r>
+        <w:t xml:space="preserve"> e </w:t>
+      </w:r>
+      <w:proofErr w:type="spellStart"/>
+      <w:r>
+        <w:t>Filosofia</w:t>
+      </w:r>
+      <w:proofErr w:type="spellEnd"/>
     </w:p>
     <w:p>
       <w:pPr>
@@ -236,15 +248,19 @@
       <w:pPr>
         <w:pStyle w:val="Ttulo1"/>
       </w:pPr>
-      <w:r>
-        <w:t xml:space="preserve">Assumptions and </w:t>
-      </w:r>
-      <w:r>
-        <w:t>d</w:t>
-      </w:r>
-      <w:r>
-        <w:t>ependencies</w:t>
-      </w:r>
+      <w:proofErr w:type="spellStart"/>
+      <w:r>
+        <w:t>Suposições</w:t>
+      </w:r>
+      <w:proofErr w:type="spellEnd"/>
+      <w:r>
+        <w:t xml:space="preserve"> e </w:t>
+      </w:r>
+      <w:proofErr w:type="spellStart"/>
+      <w:r>
+        <w:t>Dependências</w:t>
+      </w:r>
+      <w:proofErr w:type="spellEnd"/>
     </w:p>
     <w:p>
       <w:pPr>
@@ -308,21 +324,33 @@
       <w:pPr>
         <w:pStyle w:val="Ttulo1"/>
       </w:pPr>
-      <w:r>
-        <w:t xml:space="preserve">Architecturally </w:t>
+      <w:proofErr w:type="spellStart"/>
+      <w:r>
+        <w:t>Requisitos</w:t>
+      </w:r>
+      <w:proofErr w:type="spellEnd"/>
+      <w:r>
+        <w:t xml:space="preserve"> </w:t>
+      </w:r>
+      <w:proofErr w:type="spellStart"/>
+      <w:r>
+        <w:t>Arquitetonicamente</w:t>
+      </w:r>
+      <w:proofErr w:type="spellEnd"/>
+      <w:r>
+        <w:t xml:space="preserve"> </w:t>
+      </w:r>
+      <w:proofErr w:type="spellStart"/>
+      <w:r>
+        <w:t>significativ</w:t>
+      </w:r>
+      <w:r>
+        <w:t>o</w:t>
       </w:r>
       <w:r>
         <w:t>s</w:t>
       </w:r>
-      <w:r>
-        <w:t xml:space="preserve">ignificant </w:t>
-      </w:r>
-      <w:r>
-        <w:t>r</w:t>
-      </w:r>
-      <w:r>
-        <w:t>equirements</w:t>
-      </w:r>
+      <w:proofErr w:type="spellEnd"/>
     </w:p>
     <w:p>
       <w:pPr>
@@ -431,22 +459,24 @@
     <w:p>
       <w:pPr>
         <w:pStyle w:val="Ttulo1"/>
-      </w:pPr>
-      <w:r>
-        <w:t xml:space="preserve">Decisions, </w:t>
-      </w:r>
-      <w:r>
-        <w:t>c</w:t>
-      </w:r>
-      <w:r>
-        <w:t xml:space="preserve">onstraints, and </w:t>
-      </w:r>
-      <w:r>
-        <w:t>j</w:t>
-      </w:r>
-      <w:r>
-        <w:t>ustifications</w:t>
-      </w:r>
+        <w:rPr>
+          <w:lang w:val="pt-BR"/>
+        </w:rPr>
+      </w:pPr>
+      <w:r>
+        <w:rPr>
+          <w:lang w:val="pt-BR"/>
+        </w:rPr>
+        <w:t xml:space="preserve">Decisões, restrições e </w:t>
+      </w:r>
+      <w:proofErr w:type="gramStart"/>
+      <w:r>
+        <w:rPr>
+          <w:lang w:val="pt-BR"/>
+        </w:rPr>
+        <w:t>justificativas</w:t>
+      </w:r>
+      <w:proofErr w:type="gramEnd"/>
     </w:p>
     <w:p>
       <w:pPr>
@@ -454,581 +484,201 @@
           <w:ilvl w:val="0"/>
           <w:numId w:val="27"/>
         </w:numPr>
-      </w:pPr>
-      <w:r>
-        <w:t>D</w:t>
-      </w:r>
-      <w:r>
-        <w:t>ecision</w:t>
-      </w:r>
-      <w:r>
-        <w:t xml:space="preserve"> or </w:t>
-      </w:r>
-      <w:r>
-        <w:t>constraint and justification</w:t>
+        <w:rPr>
+          <w:lang w:val="pt-BR"/>
+        </w:rPr>
+      </w:pPr>
+      <w:r>
+        <w:rPr>
+          <w:lang w:val="pt-BR"/>
+        </w:rPr>
+        <w:t xml:space="preserve">Sistema será desenvolvido usando </w:t>
+      </w:r>
+      <w:r>
+        <w:rPr>
+          <w:lang w:val="pt-BR"/>
+        </w:rPr>
+        <w:t>Java web e C.</w:t>
       </w:r>
     </w:p>
     <w:p>
       <w:pPr>
-        <w:numPr>
-          <w:ilvl w:val="0"/>
-          <w:numId w:val="27"/>
-        </w:numPr>
-      </w:pPr>
-      <w:r>
-        <w:t>D</w:t>
-      </w:r>
-      <w:r>
-        <w:t>ecision</w:t>
-      </w:r>
-      <w:r>
-        <w:t xml:space="preserve"> or </w:t>
-      </w:r>
-      <w:r>
-        <w:t>constraint and justification</w:t>
-      </w:r>
+        <w:ind w:left="720"/>
+        <w:rPr>
+          <w:lang w:val="pt-BR"/>
+        </w:rPr>
+      </w:pPr>
     </w:p>
     <w:p>
       <w:pPr>
-        <w:numPr>
-          <w:ilvl w:val="0"/>
-          <w:numId w:val="27"/>
-        </w:numPr>
-        <w:rPr>
-          <w:lang w:val="pt-BR"/>
-        </w:rPr>
-      </w:pPr>
-      <w:r>
-        <w:rPr>
-          <w:lang w:val="pt-BR"/>
-        </w:rPr>
-        <w:t xml:space="preserve">Sistema será desenvolvido usando </w:t>
-      </w:r>
-      <w:r>
-        <w:rPr>
-          <w:lang w:val="pt-BR"/>
-        </w:rPr>
-        <w:t>Java web e C.</w:t>
-      </w:r>
+        <w:rPr>
+          <w:lang w:val="pt-BR"/>
+        </w:rPr>
+      </w:pPr>
     </w:p>
     <w:p>
       <w:pPr>
-        <w:ind w:left="720"/>
-        <w:rPr>
-          <w:lang w:val="pt-BR"/>
-        </w:rPr>
-      </w:pPr>
+        <w:pStyle w:val="Ttulo1"/>
+      </w:pPr>
+      <w:proofErr w:type="spellStart"/>
+      <w:r>
+        <w:t>Mecanismos</w:t>
+      </w:r>
+      <w:proofErr w:type="spellEnd"/>
+      <w:r>
+        <w:t xml:space="preserve"> de </w:t>
+      </w:r>
+      <w:proofErr w:type="spellStart"/>
+      <w:r>
+        <w:t>arquite</w:t>
+      </w:r>
+      <w:r>
+        <w:t>tura</w:t>
+      </w:r>
+      <w:proofErr w:type="spellEnd"/>
     </w:p>
     <w:p>
       <w:pPr>
-        <w:rPr>
-          <w:lang w:val="pt-BR"/>
-        </w:rPr>
-      </w:pPr>
+        <w:pStyle w:val="Ttulo2"/>
+      </w:pPr>
+      <w:proofErr w:type="spellStart"/>
+      <w:r>
+        <w:t>Mecanismos</w:t>
+      </w:r>
+      <w:proofErr w:type="spellEnd"/>
+      <w:r>
+        <w:t xml:space="preserve"> de </w:t>
+      </w:r>
+      <w:proofErr w:type="spellStart"/>
+      <w:r>
+        <w:t>arquite</w:t>
+      </w:r>
+      <w:r>
+        <w:t>tura</w:t>
+      </w:r>
+      <w:proofErr w:type="spellEnd"/>
+      <w:r>
+        <w:t xml:space="preserve"> </w:t>
+      </w:r>
+      <w:r>
+        <w:t>1</w:t>
+      </w:r>
     </w:p>
     <w:p>
       <w:pPr>
-        <w:pStyle w:val="Ttulo1"/>
-      </w:pPr>
-      <w:r>
-        <w:t>Architectural Mechanisms</w:t>
+        <w:pStyle w:val="Corpodetexto"/>
+        <w:rPr>
+          <w:lang w:val="pt-BR"/>
+        </w:rPr>
+      </w:pPr>
+      <w:r>
+        <w:rPr>
+          <w:lang w:val="pt-BR"/>
+        </w:rPr>
+        <w:t xml:space="preserve">Será incorporado ao </w:t>
+      </w:r>
+      <w:proofErr w:type="spellStart"/>
+      <w:r>
+        <w:rPr>
+          <w:lang w:val="pt-BR"/>
+        </w:rPr>
+        <w:t>microcontrolador</w:t>
+      </w:r>
+      <w:proofErr w:type="spellEnd"/>
+      <w:r>
+        <w:rPr>
+          <w:lang w:val="pt-BR"/>
+        </w:rPr>
+        <w:t xml:space="preserve"> </w:t>
+      </w:r>
+      <w:proofErr w:type="spellStart"/>
+      <w:r>
+        <w:rPr>
+          <w:lang w:val="pt-BR"/>
+        </w:rPr>
+        <w:t>arduino</w:t>
+      </w:r>
+      <w:proofErr w:type="spellEnd"/>
+      <w:r>
+        <w:rPr>
+          <w:lang w:val="pt-BR"/>
+        </w:rPr>
+        <w:t xml:space="preserve">, um ethernet </w:t>
+      </w:r>
+      <w:proofErr w:type="spellStart"/>
+      <w:proofErr w:type="gramStart"/>
+      <w:r>
+        <w:rPr>
+          <w:lang w:val="pt-BR"/>
+        </w:rPr>
+        <w:t>shield</w:t>
+      </w:r>
+      <w:proofErr w:type="spellEnd"/>
+      <w:r>
+        <w:rPr>
+          <w:lang w:val="pt-BR"/>
+        </w:rPr>
+        <w:t>(</w:t>
+      </w:r>
+      <w:proofErr w:type="gramEnd"/>
+      <w:r>
+        <w:rPr>
+          <w:lang w:val="pt-BR"/>
+        </w:rPr>
+        <w:t>peça que permite comunicação coma  rede)</w:t>
       </w:r>
     </w:p>
     <w:p>
       <w:pPr>
         <w:pStyle w:val="Ttulo2"/>
-      </w:pPr>
-      <w:r>
-        <w:t>Architectural Mechanism 1</w:t>
-      </w:r>
-    </w:p>
-    <w:p>
-      <w:pPr>
-        <w:pStyle w:val="Corpodetexto"/>
-        <w:rPr>
-          <w:lang w:val="pt-BR"/>
-        </w:rPr>
-      </w:pPr>
-      <w:r>
-        <w:rPr>
-          <w:lang w:val="pt-BR"/>
-        </w:rPr>
-        <w:t xml:space="preserve">Será incorporado ao </w:t>
-      </w:r>
-      <w:proofErr w:type="spellStart"/>
-      <w:r>
-        <w:rPr>
-          <w:lang w:val="pt-BR"/>
-        </w:rPr>
-        <w:t>microcontrolador</w:t>
-      </w:r>
-      <w:proofErr w:type="spellEnd"/>
-      <w:r>
-        <w:rPr>
-          <w:lang w:val="pt-BR"/>
-        </w:rPr>
-        <w:t xml:space="preserve"> </w:t>
-      </w:r>
-      <w:proofErr w:type="spellStart"/>
-      <w:r>
-        <w:rPr>
-          <w:lang w:val="pt-BR"/>
-        </w:rPr>
-        <w:t>arduino</w:t>
-      </w:r>
-      <w:proofErr w:type="spellEnd"/>
-      <w:r>
-        <w:rPr>
-          <w:lang w:val="pt-BR"/>
-        </w:rPr>
-        <w:t xml:space="preserve">, um ethernet </w:t>
-      </w:r>
-      <w:proofErr w:type="spellStart"/>
+        <w:rPr>
+          <w:lang w:val="pt-BR"/>
+        </w:rPr>
+      </w:pPr>
+      <w:r>
+        <w:rPr>
+          <w:lang w:val="pt-BR"/>
+        </w:rPr>
+        <w:t xml:space="preserve">Mecanismos de arquitetura </w:t>
+      </w:r>
       <w:proofErr w:type="gramStart"/>
       <w:r>
         <w:rPr>
           <w:lang w:val="pt-BR"/>
         </w:rPr>
-        <w:t>shield</w:t>
-      </w:r>
-      <w:proofErr w:type="spellEnd"/>
-      <w:r>
-        <w:rPr>
-          <w:lang w:val="pt-BR"/>
-        </w:rPr>
-        <w:t>(</w:t>
-      </w:r>
-      <w:proofErr w:type="gramEnd"/>
-      <w:r>
-        <w:rPr>
-          <w:lang w:val="pt-BR"/>
-        </w:rPr>
-        <w:t>peça que permite comunicação coma  rede)</w:t>
-      </w:r>
-    </w:p>
-    <w:p>
-      <w:pPr>
-        <w:pStyle w:val="Ttulo2"/>
-      </w:pPr>
-      <w:r>
-        <w:t>Architectural Mechanism 2</w:t>
-      </w:r>
-    </w:p>
-    <w:p>
-      <w:pPr>
-        <w:pStyle w:val="Corpodetexto"/>
-        <w:rPr>
-          <w:lang w:val="pt-BR"/>
-        </w:rPr>
-      </w:pPr>
-      <w:r>
-        <w:rPr>
-          <w:lang w:val="pt-BR"/>
-        </w:rPr>
-        <w:t>Todos os periféricos serão controlados com</w:t>
-      </w:r>
-      <w:proofErr w:type="gramStart"/>
-      <w:r>
-        <w:rPr>
-          <w:lang w:val="pt-BR"/>
-        </w:rPr>
-        <w:t xml:space="preserve">  </w:t>
-      </w:r>
-      <w:proofErr w:type="gramEnd"/>
-      <w:r>
-        <w:rPr>
-          <w:lang w:val="pt-BR"/>
-        </w:rPr>
-        <w:t>o uso de relés.</w:t>
-      </w:r>
-    </w:p>
-    <w:p>
-      <w:pPr>
-        <w:pStyle w:val="Corpodetexto"/>
-        <w:rPr>
-          <w:lang w:val="pt-BR"/>
-        </w:rPr>
-      </w:pPr>
-    </w:p>
-    <w:p>
-      <w:pPr>
-        <w:pStyle w:val="Ttulo1"/>
-      </w:pPr>
-      <w:r>
-        <w:t xml:space="preserve">Key </w:t>
-      </w:r>
-      <w:r>
-        <w:t>a</w:t>
-      </w:r>
-      <w:r>
-        <w:t>bstractions</w:t>
-      </w:r>
-    </w:p>
-    <w:p>
-      <w:pPr>
-        <w:pStyle w:val="Corpodetexto"/>
-        <w:rPr>
-          <w:lang w:val="pt-BR"/>
-        </w:rPr>
-      </w:pPr>
-      <w:r>
-        <w:rPr>
-          <w:lang w:val="pt-BR"/>
-        </w:rPr>
-        <w:t xml:space="preserve">-Modulo </w:t>
-      </w:r>
-      <w:r>
-        <w:rPr>
-          <w:lang w:val="pt-BR"/>
-        </w:rPr>
-        <w:t>de controle de luz.</w:t>
-      </w:r>
-    </w:p>
-    <w:p>
-      <w:pPr>
-        <w:pStyle w:val="Corpodetexto"/>
-        <w:rPr>
-          <w:lang w:val="pt-BR"/>
-        </w:rPr>
-      </w:pPr>
-      <w:r>
-        <w:rPr>
-          <w:lang w:val="pt-BR"/>
-        </w:rPr>
-        <w:t xml:space="preserve">-Modulo de </w:t>
-      </w:r>
-      <w:r>
-        <w:rPr>
-          <w:lang w:val="pt-BR"/>
-        </w:rPr>
-        <w:t>controle de ventiladores</w:t>
-      </w:r>
-    </w:p>
-    <w:p>
-      <w:pPr>
-        <w:pStyle w:val="Corpodetexto"/>
-        <w:rPr>
-          <w:lang w:val="pt-BR"/>
-        </w:rPr>
-      </w:pPr>
-      <w:r>
-        <w:rPr>
-          <w:lang w:val="pt-BR"/>
-        </w:rPr>
-        <w:t>-</w:t>
-      </w:r>
-      <w:r>
-        <w:rPr>
-          <w:lang w:val="pt-BR"/>
-        </w:rPr>
-        <w:t>Modulo de controle de trava de porta</w:t>
-      </w:r>
-    </w:p>
-    <w:p>
-      <w:pPr>
-        <w:pStyle w:val="Ttulo1"/>
-      </w:pPr>
-      <w:r>
-        <w:lastRenderedPageBreak/>
-        <w:t xml:space="preserve">Layers or </w:t>
-      </w:r>
-      <w:r>
-        <w:t>a</w:t>
-      </w:r>
-      <w:r>
-        <w:t xml:space="preserve">rchitectural </w:t>
-      </w:r>
-      <w:r>
-        <w:t>f</w:t>
-      </w:r>
-      <w:r>
-        <w:t>ramework</w:t>
-      </w:r>
-    </w:p>
-    <w:p>
-      <w:pPr>
-        <w:pStyle w:val="Corpodetexto"/>
-        <w:rPr>
-          <w:lang w:val="pt-BR"/>
-        </w:rPr>
-      </w:pPr>
-      <w:r>
-        <w:rPr>
-          <w:lang w:val="pt-BR"/>
-        </w:rPr>
-        <w:t xml:space="preserve">O projeto está dividido em </w:t>
-      </w:r>
-      <w:proofErr w:type="gramStart"/>
-      <w:r>
-        <w:rPr>
-          <w:lang w:val="pt-BR"/>
-        </w:rPr>
-        <w:t>4</w:t>
-      </w:r>
-      <w:proofErr w:type="gramEnd"/>
-      <w:r>
-        <w:rPr>
-          <w:lang w:val="pt-BR"/>
-        </w:rPr>
-        <w:t xml:space="preserve"> aplicações, a </w:t>
-      </w:r>
-      <w:r>
-        <w:rPr>
-          <w:lang w:val="pt-BR"/>
-        </w:rPr>
-        <w:t>modelagem das ligações de</w:t>
-      </w:r>
-      <w:r>
-        <w:rPr>
-          <w:lang w:val="pt-BR"/>
-        </w:rPr>
-        <w:t xml:space="preserve"> todas as </w:t>
-      </w:r>
-      <w:r>
-        <w:rPr>
-          <w:lang w:val="pt-BR"/>
-        </w:rPr>
-        <w:t>peças</w:t>
-      </w:r>
-      <w:r>
-        <w:rPr>
-          <w:lang w:val="pt-BR"/>
-        </w:rPr>
-        <w:t xml:space="preserve"> </w:t>
-      </w:r>
-      <w:r>
-        <w:rPr>
-          <w:lang w:val="pt-BR"/>
-        </w:rPr>
-        <w:t xml:space="preserve">com o </w:t>
-      </w:r>
-      <w:proofErr w:type="spellStart"/>
-      <w:r>
-        <w:rPr>
-          <w:lang w:val="pt-BR"/>
-        </w:rPr>
-        <w:t>microcontrolador</w:t>
-      </w:r>
-      <w:proofErr w:type="spellEnd"/>
-      <w:r>
-        <w:rPr>
-          <w:lang w:val="pt-BR"/>
-        </w:rPr>
-        <w:t xml:space="preserve">, a implementação do código em C (linguagem entendida pelo </w:t>
-      </w:r>
-      <w:proofErr w:type="spellStart"/>
-      <w:r>
-        <w:rPr>
-          <w:lang w:val="pt-BR"/>
-        </w:rPr>
-        <w:t>microcontrolador</w:t>
-      </w:r>
-      <w:proofErr w:type="spellEnd"/>
-      <w:r>
-        <w:rPr>
-          <w:lang w:val="pt-BR"/>
-        </w:rPr>
-        <w:t xml:space="preserve"> </w:t>
-      </w:r>
-      <w:proofErr w:type="spellStart"/>
-      <w:r>
-        <w:rPr>
-          <w:lang w:val="pt-BR"/>
-        </w:rPr>
-        <w:t>arduino</w:t>
-      </w:r>
-      <w:proofErr w:type="spellEnd"/>
-      <w:r>
-        <w:rPr>
-          <w:lang w:val="pt-BR"/>
-        </w:rPr>
-        <w:t>), a implementação do site e suas funcionalidades, e a implementação de ferramentas necessárias para a comunicação de todos os sistemas na rede.</w:t>
-      </w:r>
-    </w:p>
-    <w:p>
-      <w:pPr>
-        <w:pStyle w:val="Corpodetexto"/>
-        <w:rPr>
-          <w:lang w:val="pt-BR"/>
-        </w:rPr>
-      </w:pPr>
-    </w:p>
-    <w:p>
-      <w:pPr>
-        <w:pStyle w:val="Corpodetexto"/>
-        <w:rPr>
-          <w:lang w:val="pt-BR"/>
-        </w:rPr>
-      </w:pPr>
-    </w:p>
-    <w:p>
-      <w:pPr>
-        <w:pStyle w:val="Ttulo1"/>
-      </w:pPr>
-      <w:r>
-        <w:t xml:space="preserve">Architectural </w:t>
-      </w:r>
-      <w:r>
-        <w:t>v</w:t>
-      </w:r>
-      <w:r>
-        <w:t>iews</w:t>
-      </w:r>
-    </w:p>
-    <w:p>
-      <w:pPr>
-        <w:pStyle w:val="Ttulo2"/>
-      </w:pPr>
-      <w:r>
-        <w:t xml:space="preserve">Recommended </w:t>
-      </w:r>
-      <w:r>
-        <w:t>v</w:t>
-      </w:r>
-      <w:r>
-        <w:t>iews</w:t>
-      </w:r>
-    </w:p>
-    <w:p>
-      <w:pPr>
-        <w:numPr>
-          <w:ilvl w:val="0"/>
-          <w:numId w:val="24"/>
-        </w:numPr>
-      </w:pPr>
-      <w:r>
-        <w:rPr>
-          <w:b/>
-          <w:bCs/>
-        </w:rPr>
-        <w:t>Logical</w:t>
-      </w:r>
-      <w:r>
-        <w:rPr>
-          <w:b/>
-          <w:bCs/>
-        </w:rPr>
-        <w:t xml:space="preserve">: </w:t>
-      </w:r>
-      <w:r>
-        <w:t>D</w:t>
-      </w:r>
-      <w:r>
-        <w:t>escribes the structure and behavior of architecturally significant portions of the system. This might include the package structure, critical interfaces, important classes and subsystems, and the relationships between these elements.</w:t>
-      </w:r>
-      <w:r>
-        <w:t xml:space="preserve"> It also includes physical and logical views of persistent data, if persistence will be built into the system.</w:t>
-      </w:r>
-      <w:r>
-        <w:t xml:space="preserve"> This is a documented subset of the design.</w:t>
-      </w:r>
-    </w:p>
-    <w:p/>
-    <w:p>
-      <w:pPr>
-        <w:rPr>
-          <w:lang w:val="pt-BR"/>
-        </w:rPr>
-      </w:pPr>
-      <w:r>
-        <w:rPr>
-          <w:lang w:val="pt-BR"/>
-        </w:rPr>
-        <w:t xml:space="preserve">         Deve possuir modulo administrador e modulo </w:t>
-      </w:r>
-      <w:proofErr w:type="spellStart"/>
-      <w:r>
-        <w:rPr>
-          <w:lang w:val="pt-BR"/>
-        </w:rPr>
-        <w:t>usuario</w:t>
-      </w:r>
-      <w:proofErr w:type="spellEnd"/>
-      <w:r>
-        <w:rPr>
-          <w:lang w:val="pt-BR"/>
-        </w:rPr>
-        <w:t xml:space="preserve"> para restri</w:t>
-      </w:r>
-      <w:r>
-        <w:rPr>
-          <w:lang w:val="pt-BR"/>
-        </w:rPr>
-        <w:t>ngir as ações.</w:t>
-      </w:r>
-    </w:p>
-    <w:p>
-      <w:pPr>
-        <w:rPr>
-          <w:lang w:val="pt-BR"/>
-        </w:rPr>
-      </w:pPr>
-    </w:p>
-    <w:p>
-      <w:pPr>
-        <w:numPr>
-          <w:ilvl w:val="0"/>
-          <w:numId w:val="24"/>
-        </w:numPr>
-      </w:pPr>
-      <w:r>
-        <w:rPr>
-          <w:b/>
-          <w:bCs/>
-        </w:rPr>
-        <w:t>Operational</w:t>
-      </w:r>
-      <w:r>
-        <w:rPr>
-          <w:b/>
-          <w:bCs/>
-        </w:rPr>
-        <w:t>:</w:t>
-      </w:r>
-      <w:r>
-        <w:t xml:space="preserve"> D</w:t>
-      </w:r>
-      <w:r>
-        <w:t>escribes the physical nodes of the system and the processes, threads, and components that run on those physical nodes. This view isn’t necessary if the system runs in a single process and thread.</w:t>
-      </w:r>
-    </w:p>
-    <w:p/>
-    <w:p>
-      <w:pPr>
-        <w:rPr>
-          <w:lang w:val="pt-BR"/>
-        </w:rPr>
-      </w:pPr>
-      <w:r>
-        <w:rPr>
-          <w:lang w:val="pt-BR"/>
-        </w:rPr>
-        <w:t>Irá rodar em um servidor central localizado na empresa, onde ser</w:t>
-      </w:r>
-      <w:r>
-        <w:rPr>
-          <w:lang w:val="pt-BR"/>
-        </w:rPr>
-        <w:t xml:space="preserve">á armazenado o SGBD e a </w:t>
-      </w:r>
-      <w:proofErr w:type="gramStart"/>
-      <w:r>
-        <w:rPr>
-          <w:lang w:val="pt-BR"/>
-        </w:rPr>
-        <w:t>aplicação</w:t>
+        <w:t>2</w:t>
       </w:r>
       <w:proofErr w:type="gramEnd"/>
     </w:p>
     <w:p>
       <w:pPr>
-        <w:rPr>
-          <w:lang w:val="pt-BR"/>
-        </w:rPr>
-      </w:pPr>
+        <w:pStyle w:val="Corpodetexto"/>
+        <w:rPr>
+          <w:lang w:val="pt-BR"/>
+        </w:rPr>
+      </w:pPr>
+      <w:r>
+        <w:rPr>
+          <w:lang w:val="pt-BR"/>
+        </w:rPr>
+        <w:t>Alguns</w:t>
+      </w:r>
+      <w:r>
+        <w:rPr>
+          <w:lang w:val="pt-BR"/>
+        </w:rPr>
+        <w:t xml:space="preserve"> periféricos serão </w:t>
+      </w:r>
+      <w:r>
+        <w:rPr>
+          <w:lang w:val="pt-BR"/>
+        </w:rPr>
+        <w:t xml:space="preserve">controlados com o uso de relés e outros por seus dispositivos específicos. </w:t>
+      </w:r>
     </w:p>
     <w:p>
       <w:pPr>
+        <w:pStyle w:val="Corpodetexto"/>
         <w:rPr>
           <w:lang w:val="pt-BR"/>
         </w:rPr>
@@ -1036,51 +686,220 @@
     </w:p>
     <w:p>
       <w:pPr>
-        <w:numPr>
-          <w:ilvl w:val="0"/>
-          <w:numId w:val="24"/>
-        </w:numPr>
-      </w:pPr>
-      <w:r>
-        <w:rPr>
-          <w:b/>
-          <w:bCs/>
-        </w:rPr>
-        <w:t xml:space="preserve">Use </w:t>
-      </w:r>
-      <w:r>
-        <w:rPr>
-          <w:b/>
-          <w:bCs/>
-        </w:rPr>
-        <w:t>c</w:t>
-      </w:r>
-      <w:r>
-        <w:rPr>
-          <w:b/>
-          <w:bCs/>
-        </w:rPr>
-        <w:t>ase</w:t>
-      </w:r>
-      <w:r>
-        <w:rPr>
-          <w:b/>
-          <w:bCs/>
-        </w:rPr>
-        <w:t xml:space="preserve">: </w:t>
-      </w:r>
-      <w:r>
-        <w:t>A list or diagram of the use cases that contain architecturally significant requirements.</w:t>
-      </w:r>
+        <w:pStyle w:val="Ttulo1"/>
+      </w:pPr>
+      <w:proofErr w:type="spellStart"/>
+      <w:r>
+        <w:t>Abstrações</w:t>
+      </w:r>
+      <w:proofErr w:type="spellEnd"/>
+      <w:r>
+        <w:t xml:space="preserve"> </w:t>
+      </w:r>
+      <w:proofErr w:type="spellStart"/>
+      <w:r>
+        <w:t>chave</w:t>
+      </w:r>
+      <w:proofErr w:type="spellEnd"/>
     </w:p>
-    <w:p/>
+    <w:p>
+      <w:pPr>
+        <w:pStyle w:val="Corpodetexto"/>
+        <w:rPr>
+          <w:lang w:val="pt-BR"/>
+        </w:rPr>
+      </w:pPr>
+      <w:r>
+        <w:rPr>
+          <w:lang w:val="pt-BR"/>
+        </w:rPr>
+        <w:t xml:space="preserve">-Modulo </w:t>
+      </w:r>
+      <w:r>
+        <w:rPr>
+          <w:lang w:val="pt-BR"/>
+        </w:rPr>
+        <w:t>de controle de luz.</w:t>
+      </w:r>
+    </w:p>
+    <w:p>
+      <w:pPr>
+        <w:pStyle w:val="Corpodetexto"/>
+        <w:rPr>
+          <w:lang w:val="pt-BR"/>
+        </w:rPr>
+      </w:pPr>
+      <w:r>
+        <w:rPr>
+          <w:lang w:val="pt-BR"/>
+        </w:rPr>
+        <w:t xml:space="preserve">-Modulo de </w:t>
+      </w:r>
+      <w:r>
+        <w:rPr>
+          <w:lang w:val="pt-BR"/>
+        </w:rPr>
+        <w:t>controle de ventiladores</w:t>
+      </w:r>
+    </w:p>
+    <w:p>
+      <w:pPr>
+        <w:pStyle w:val="Corpodetexto"/>
+        <w:rPr>
+          <w:lang w:val="pt-BR"/>
+        </w:rPr>
+      </w:pPr>
+      <w:r>
+        <w:rPr>
+          <w:lang w:val="pt-BR"/>
+        </w:rPr>
+        <w:t>-</w:t>
+      </w:r>
+      <w:r>
+        <w:rPr>
+          <w:lang w:val="pt-BR"/>
+        </w:rPr>
+        <w:t>Modulo de controle de trava de porta</w:t>
+      </w:r>
+    </w:p>
+    <w:p>
+      <w:pPr>
+        <w:pStyle w:val="Ttulo1"/>
+      </w:pPr>
+      <w:proofErr w:type="spellStart"/>
+      <w:r>
+        <w:t>Camada</w:t>
+      </w:r>
+      <w:proofErr w:type="spellEnd"/>
+      <w:r>
+        <w:t xml:space="preserve"> </w:t>
+      </w:r>
+      <w:proofErr w:type="spellStart"/>
+      <w:r>
+        <w:t>ou</w:t>
+      </w:r>
+      <w:proofErr w:type="spellEnd"/>
+      <w:r>
+        <w:t xml:space="preserve"> </w:t>
+      </w:r>
+      <w:proofErr w:type="spellStart"/>
+      <w:r>
+        <w:t>estrutura</w:t>
+      </w:r>
+      <w:proofErr w:type="spellEnd"/>
+      <w:r>
+        <w:t xml:space="preserve"> </w:t>
+      </w:r>
+      <w:proofErr w:type="spellStart"/>
+      <w:r>
+        <w:t>arquitetônica</w:t>
+      </w:r>
+      <w:proofErr w:type="spellEnd"/>
+    </w:p>
+    <w:p>
+      <w:pPr>
+        <w:pStyle w:val="Corpodetexto"/>
+        <w:rPr>
+          <w:lang w:val="pt-BR"/>
+        </w:rPr>
+      </w:pPr>
+      <w:r>
+        <w:rPr>
+          <w:lang w:val="pt-BR"/>
+        </w:rPr>
+        <w:t xml:space="preserve">O projeto está dividido em </w:t>
+      </w:r>
+      <w:proofErr w:type="gramStart"/>
+      <w:r>
+        <w:rPr>
+          <w:lang w:val="pt-BR"/>
+        </w:rPr>
+        <w:t>4</w:t>
+      </w:r>
+      <w:proofErr w:type="gramEnd"/>
+      <w:r>
+        <w:rPr>
+          <w:lang w:val="pt-BR"/>
+        </w:rPr>
+        <w:t xml:space="preserve"> aplicações, a </w:t>
+      </w:r>
+      <w:r>
+        <w:rPr>
+          <w:lang w:val="pt-BR"/>
+        </w:rPr>
+        <w:t>modelagem das ligações de</w:t>
+      </w:r>
+      <w:r>
+        <w:rPr>
+          <w:lang w:val="pt-BR"/>
+        </w:rPr>
+        <w:t xml:space="preserve"> todas as </w:t>
+      </w:r>
+      <w:r>
+        <w:rPr>
+          <w:lang w:val="pt-BR"/>
+        </w:rPr>
+        <w:t>peças</w:t>
+      </w:r>
+      <w:r>
+        <w:rPr>
+          <w:lang w:val="pt-BR"/>
+        </w:rPr>
+        <w:t xml:space="preserve"> </w:t>
+      </w:r>
+      <w:r>
+        <w:rPr>
+          <w:lang w:val="pt-BR"/>
+        </w:rPr>
+        <w:t xml:space="preserve">com o </w:t>
+      </w:r>
+      <w:proofErr w:type="spellStart"/>
+      <w:r>
+        <w:rPr>
+          <w:lang w:val="pt-BR"/>
+        </w:rPr>
+        <w:t>microcontrolador</w:t>
+      </w:r>
+      <w:proofErr w:type="spellEnd"/>
+      <w:r>
+        <w:rPr>
+          <w:lang w:val="pt-BR"/>
+        </w:rPr>
+        <w:t xml:space="preserve">, a implementação do código em C (linguagem entendida pelo </w:t>
+      </w:r>
+      <w:proofErr w:type="spellStart"/>
+      <w:r>
+        <w:rPr>
+          <w:lang w:val="pt-BR"/>
+        </w:rPr>
+        <w:t>microcontrolador</w:t>
+      </w:r>
+      <w:proofErr w:type="spellEnd"/>
+      <w:r>
+        <w:rPr>
+          <w:lang w:val="pt-BR"/>
+        </w:rPr>
+        <w:t xml:space="preserve"> </w:t>
+      </w:r>
+      <w:proofErr w:type="spellStart"/>
+      <w:r>
+        <w:rPr>
+          <w:lang w:val="pt-BR"/>
+        </w:rPr>
+        <w:t>arduino</w:t>
+      </w:r>
+      <w:proofErr w:type="spellEnd"/>
+      <w:r>
+        <w:rPr>
+          <w:lang w:val="pt-BR"/>
+        </w:rPr>
+        <w:t>), a implementação do site e suas funcionalidades, e a implementação de ferramentas necessárias para a comunicação de todos os sistemas na rede.</w:t>
+      </w:r>
+      <w:bookmarkStart w:id="2" w:name="_GoBack"/>
+      <w:bookmarkEnd w:id="2"/>
+    </w:p>
     <w:sectPr>
-      <w:headerReference w:type="even" r:id="rId8"/>
-      <w:headerReference w:type="default" r:id="rId9"/>
-      <w:footerReference w:type="even" r:id="rId10"/>
-      <w:footerReference w:type="default" r:id="rId11"/>
-      <w:headerReference w:type="first" r:id="rId12"/>
-      <w:footerReference w:type="first" r:id="rId13"/>
+      <w:footerReference w:type="default" r:id="rId8"/>
       <w:pgSz w:w="12240" w:h="15840" w:code="1"/>
       <w:pgMar w:top="1440" w:right="1440" w:bottom="1440" w:left="1440" w:header="720" w:footer="720" w:gutter="0"/>
       <w:cols w:space="720"/>
@@ -1109,16 +928,6 @@
 </file>
 
 <file path=word/footer1.xml><?xml version="1.0" encoding="utf-8"?>
-<w:ftr xmlns:wpc="http://schemas.microsoft.com/office/word/2010/wordprocessingCanvas" xmlns:mc="http://schemas.openxmlformats.org/markup-compatibility/2006" xmlns:o="urn:schemas-microsoft-com:office:office" xmlns:r="http://schemas.openxmlformats.org/officeDocument/2006/relationships" xmlns:m="http://schemas.openxmlformats.org/officeDocument/2006/math" xmlns:v="urn:schemas-microsoft-com:vml" xmlns:wp14="http://schemas.microsoft.com/office/word/2010/wordprocessingDrawing" xmlns:wp="http://schemas.openxmlformats.org/drawingml/2006/wordprocessingDrawing" xmlns:w10="urn:schemas-microsoft-com:office:word" xmlns:w="http://schemas.openxmlformats.org/wordprocessingml/2006/main" xmlns:w14="http://schemas.microsoft.com/office/word/2010/wordml" xmlns:wpg="http://schemas.microsoft.com/office/word/2010/wordprocessingGroup" xmlns:wpi="http://schemas.microsoft.com/office/word/2010/wordprocessingInk" xmlns:wne="http://schemas.microsoft.com/office/word/2006/wordml" xmlns:wps="http://schemas.microsoft.com/office/word/2010/wordprocessingShape" mc:Ignorable="w14 wp14">
-  <w:p>
-    <w:pPr>
-      <w:pStyle w:val="Rodap"/>
-    </w:pPr>
-  </w:p>
-</w:ftr>
-</file>
-
-<file path=word/footer2.xml><?xml version="1.0" encoding="utf-8"?>
 <w:ftr xmlns:wpc="http://schemas.microsoft.com/office/word/2010/wordprocessingCanvas" xmlns:mc="http://schemas.openxmlformats.org/markup-compatibility/2006" xmlns:o="urn:schemas-microsoft-com:office:office" xmlns:r="http://schemas.openxmlformats.org/officeDocument/2006/relationships" xmlns:m="http://schemas.openxmlformats.org/officeDocument/2006/math" xmlns:v="urn:schemas-microsoft-com:vml" xmlns:wp14="http://schemas.microsoft.com/office/word/2010/wordprocessingDrawing" xmlns:wp="http://schemas.openxmlformats.org/drawingml/2006/wordprocessingDrawing" xmlns:w10="urn:schemas-microsoft-com:office:word" xmlns:w="http://schemas.openxmlformats.org/wordprocessingml/2006/main" xmlns:w14="http://schemas.microsoft.com/office/word/2010/wordml" xmlns:wpg="http://schemas.microsoft.com/office/word/2010/wordprocessingGroup" xmlns:wpi="http://schemas.microsoft.com/office/word/2010/wordprocessingInk" xmlns:wne="http://schemas.microsoft.com/office/word/2006/wordml" xmlns:wps="http://schemas.microsoft.com/office/word/2010/wordprocessingShape" mc:Ignorable="w14 wp14">
   <w:tbl>
     <w:tblPr>
@@ -1154,9 +963,6 @@
           <w:pPr>
             <w:ind w:right="360"/>
           </w:pPr>
-          <w:r>
-            <w:t>Confidential</w:t>
-          </w:r>
         </w:p>
       </w:tc>
       <w:tc>
@@ -1173,45 +979,6 @@
           <w:pPr>
             <w:jc w:val="center"/>
           </w:pPr>
-          <w:r>
-            <w:sym w:font="Symbol" w:char="F0D3"/>
-          </w:r>
-          <w:r>
-            <w:fldChar w:fldCharType="begin"/>
-          </w:r>
-          <w:r>
-            <w:instrText xml:space="preserve"> DOCPROPERTY "Company"  \* MERGEFORMAT </w:instrText>
-          </w:r>
-          <w:r>
-            <w:fldChar w:fldCharType="separate"/>
-          </w:r>
-          <w:r>
-            <w:t>&lt;Company Name&gt;</w:t>
-          </w:r>
-          <w:r>
-            <w:fldChar w:fldCharType="end"/>
-          </w:r>
-          <w:r>
-            <w:t xml:space="preserve">, </w:t>
-          </w:r>
-          <w:r>
-            <w:fldChar w:fldCharType="begin"/>
-          </w:r>
-          <w:r>
-            <w:instrText xml:space="preserve"> DATE \@ "yyyy" </w:instrText>
-          </w:r>
-          <w:r>
-            <w:fldChar w:fldCharType="separate"/>
-          </w:r>
-          <w:r>
-            <w:rPr>
-              <w:noProof/>
-            </w:rPr>
-            <w:t>2014</w:t>
-          </w:r>
-          <w:r>
-            <w:fldChar w:fldCharType="end"/>
-          </w:r>
         </w:p>
       </w:tc>
       <w:tc>
@@ -1228,56 +995,10 @@
           <w:pPr>
             <w:jc w:val="right"/>
           </w:pPr>
-          <w:r>
-            <w:t xml:space="preserve">Page </w:t>
-          </w:r>
-          <w:r>
-            <w:rPr>
-              <w:rStyle w:val="Nmerodepgina"/>
-            </w:rPr>
-            <w:fldChar w:fldCharType="begin"/>
-          </w:r>
-          <w:r>
-            <w:rPr>
-              <w:rStyle w:val="Nmerodepgina"/>
-            </w:rPr>
-            <w:instrText xml:space="preserve"> PAGE </w:instrText>
-          </w:r>
-          <w:r>
-            <w:rPr>
-              <w:rStyle w:val="Nmerodepgina"/>
-            </w:rPr>
-            <w:fldChar w:fldCharType="separate"/>
-          </w:r>
-          <w:r>
-            <w:rPr>
-              <w:rStyle w:val="Nmerodepgina"/>
-              <w:noProof/>
-            </w:rPr>
-            <w:t>1</w:t>
-          </w:r>
-          <w:r>
-            <w:rPr>
-              <w:rStyle w:val="Nmerodepgina"/>
-            </w:rPr>
-            <w:fldChar w:fldCharType="end"/>
-          </w:r>
         </w:p>
       </w:tc>
     </w:tr>
   </w:tbl>
-  <w:p>
-    <w:pPr>
-      <w:pStyle w:val="Rodap"/>
-    </w:pPr>
-    <w:bookmarkStart w:id="2" w:name="_GoBack"/>
-    <w:bookmarkEnd w:id="2"/>
-  </w:p>
-</w:ftr>
-</file>
-
-<file path=word/footer3.xml><?xml version="1.0" encoding="utf-8"?>
-<w:ftr xmlns:wpc="http://schemas.microsoft.com/office/word/2010/wordprocessingCanvas" xmlns:mc="http://schemas.openxmlformats.org/markup-compatibility/2006" xmlns:o="urn:schemas-microsoft-com:office:office" xmlns:r="http://schemas.openxmlformats.org/officeDocument/2006/relationships" xmlns:m="http://schemas.openxmlformats.org/officeDocument/2006/math" xmlns:v="urn:schemas-microsoft-com:vml" xmlns:wp14="http://schemas.microsoft.com/office/word/2010/wordprocessingDrawing" xmlns:wp="http://schemas.openxmlformats.org/drawingml/2006/wordprocessingDrawing" xmlns:w10="urn:schemas-microsoft-com:office:word" xmlns:w="http://schemas.openxmlformats.org/wordprocessingml/2006/main" xmlns:w14="http://schemas.microsoft.com/office/word/2010/wordml" xmlns:wpg="http://schemas.microsoft.com/office/word/2010/wordprocessingGroup" xmlns:wpi="http://schemas.microsoft.com/office/word/2010/wordprocessingInk" xmlns:wne="http://schemas.microsoft.com/office/word/2006/wordml" xmlns:wps="http://schemas.microsoft.com/office/word/2010/wordprocessingShape" mc:Ignorable="w14 wp14">
   <w:p>
     <w:pPr>
       <w:pStyle w:val="Rodap"/>
@@ -1303,156 +1024,6 @@
     </w:p>
   </w:footnote>
 </w:footnotes>
-</file>
-
-<file path=word/header1.xml><?xml version="1.0" encoding="utf-8"?>
-<w:hdr xmlns:wpc="http://schemas.microsoft.com/office/word/2010/wordprocessingCanvas" xmlns:mc="http://schemas.openxmlformats.org/markup-compatibility/2006" xmlns:o="urn:schemas-microsoft-com:office:office" xmlns:r="http://schemas.openxmlformats.org/officeDocument/2006/relationships" xmlns:m="http://schemas.openxmlformats.org/officeDocument/2006/math" xmlns:v="urn:schemas-microsoft-com:vml" xmlns:wp14="http://schemas.microsoft.com/office/word/2010/wordprocessingDrawing" xmlns:wp="http://schemas.openxmlformats.org/drawingml/2006/wordprocessingDrawing" xmlns:w10="urn:schemas-microsoft-com:office:word" xmlns:w="http://schemas.openxmlformats.org/wordprocessingml/2006/main" xmlns:w14="http://schemas.microsoft.com/office/word/2010/wordml" xmlns:wpg="http://schemas.microsoft.com/office/word/2010/wordprocessingGroup" xmlns:wpi="http://schemas.microsoft.com/office/word/2010/wordprocessingInk" xmlns:wne="http://schemas.microsoft.com/office/word/2006/wordml" xmlns:wps="http://schemas.microsoft.com/office/word/2010/wordprocessingShape" mc:Ignorable="w14 wp14">
-  <w:p>
-    <w:pPr>
-      <w:pStyle w:val="Cabealho"/>
-    </w:pPr>
-  </w:p>
-</w:hdr>
-</file>
-
-<file path=word/header2.xml><?xml version="1.0" encoding="utf-8"?>
-<w:hdr xmlns:wpc="http://schemas.microsoft.com/office/word/2010/wordprocessingCanvas" xmlns:mc="http://schemas.openxmlformats.org/markup-compatibility/2006" xmlns:o="urn:schemas-microsoft-com:office:office" xmlns:r="http://schemas.openxmlformats.org/officeDocument/2006/relationships" xmlns:m="http://schemas.openxmlformats.org/officeDocument/2006/math" xmlns:v="urn:schemas-microsoft-com:vml" xmlns:wp14="http://schemas.microsoft.com/office/word/2010/wordprocessingDrawing" xmlns:wp="http://schemas.openxmlformats.org/drawingml/2006/wordprocessingDrawing" xmlns:w10="urn:schemas-microsoft-com:office:word" xmlns:w="http://schemas.openxmlformats.org/wordprocessingml/2006/main" xmlns:w14="http://schemas.microsoft.com/office/word/2010/wordml" xmlns:wpg="http://schemas.microsoft.com/office/word/2010/wordprocessingGroup" xmlns:wpi="http://schemas.microsoft.com/office/word/2010/wordprocessingInk" xmlns:wne="http://schemas.microsoft.com/office/word/2006/wordml" xmlns:wps="http://schemas.microsoft.com/office/word/2010/wordprocessingShape" mc:Ignorable="w14 wp14">
-  <w:tbl>
-    <w:tblPr>
-      <w:tblW w:w="0" w:type="auto"/>
-      <w:tblBorders>
-        <w:top w:val="single" w:sz="6" w:space="0" w:color="auto"/>
-        <w:left w:val="single" w:sz="6" w:space="0" w:color="auto"/>
-        <w:bottom w:val="single" w:sz="6" w:space="0" w:color="auto"/>
-        <w:right w:val="single" w:sz="6" w:space="0" w:color="auto"/>
-        <w:insideH w:val="single" w:sz="6" w:space="0" w:color="auto"/>
-        <w:insideV w:val="single" w:sz="6" w:space="0" w:color="auto"/>
-      </w:tblBorders>
-      <w:tblLayout w:type="fixed"/>
-      <w:tblLook w:val="0000" w:firstRow="0" w:lastRow="0" w:firstColumn="0" w:lastColumn="0" w:noHBand="0" w:noVBand="0"/>
-    </w:tblPr>
-    <w:tblGrid>
-      <w:gridCol w:w="6379"/>
-      <w:gridCol w:w="3179"/>
-    </w:tblGrid>
-    <w:tr>
-      <w:tc>
-        <w:tcPr>
-          <w:tcW w:w="6379" w:type="dxa"/>
-        </w:tcPr>
-        <w:p>
-          <w:pPr>
-            <w:rPr>
-              <w:b/>
-            </w:rPr>
-          </w:pPr>
-          <w:proofErr w:type="spellStart"/>
-          <w:r>
-            <w:rPr>
-              <w:b/>
-            </w:rPr>
-            <w:t>Automação</w:t>
-          </w:r>
-          <w:proofErr w:type="spellEnd"/>
-          <w:r>
-            <w:rPr>
-              <w:b/>
-            </w:rPr>
-            <w:t xml:space="preserve"> </w:t>
-          </w:r>
-          <w:proofErr w:type="spellStart"/>
-          <w:r>
-            <w:rPr>
-              <w:b/>
-            </w:rPr>
-            <w:t>Residencial</w:t>
-          </w:r>
-          <w:proofErr w:type="spellEnd"/>
-          <w:r>
-            <w:rPr>
-              <w:b/>
-            </w:rPr>
-            <w:t xml:space="preserve"> com </w:t>
-          </w:r>
-          <w:proofErr w:type="spellStart"/>
-          <w:r>
-            <w:rPr>
-              <w:b/>
-            </w:rPr>
-            <w:t>Arduino</w:t>
-          </w:r>
-          <w:proofErr w:type="spellEnd"/>
-        </w:p>
-      </w:tc>
-      <w:tc>
-        <w:tcPr>
-          <w:tcW w:w="3179" w:type="dxa"/>
-        </w:tcPr>
-        <w:p>
-          <w:pPr>
-            <w:tabs>
-              <w:tab w:val="left" w:pos="1135"/>
-            </w:tabs>
-            <w:spacing w:before="40"/>
-            <w:ind w:right="68"/>
-          </w:pPr>
-          <w:r>
-            <w:t xml:space="preserve"> </w:t>
-          </w:r>
-        </w:p>
-      </w:tc>
-    </w:tr>
-    <w:tr>
-      <w:tc>
-        <w:tcPr>
-          <w:tcW w:w="6379" w:type="dxa"/>
-        </w:tcPr>
-        <w:p>
-          <w:r>
-            <w:t>Architecture Notebook</w:t>
-          </w:r>
-        </w:p>
-      </w:tc>
-      <w:tc>
-        <w:tcPr>
-          <w:tcW w:w="3179" w:type="dxa"/>
-        </w:tcPr>
-        <w:p>
-          <w:r>
-            <w:t xml:space="preserve">  Date:  </w:t>
-          </w:r>
-          <w:r>
-            <w:t>24/0</w:t>
-          </w:r>
-          <w:r>
-            <w:t>3</w:t>
-          </w:r>
-          <w:r>
-            <w:t>/201</w:t>
-          </w:r>
-          <w:r>
-            <w:t>4</w:t>
-          </w:r>
-        </w:p>
-      </w:tc>
-    </w:tr>
-  </w:tbl>
-  <w:p>
-    <w:pPr>
-      <w:pStyle w:val="Cabealho"/>
-    </w:pPr>
-  </w:p>
-</w:hdr>
-</file>
-
-<file path=word/header3.xml><?xml version="1.0" encoding="utf-8"?>
-<w:hdr xmlns:wpc="http://schemas.microsoft.com/office/word/2010/wordprocessingCanvas" xmlns:mc="http://schemas.openxmlformats.org/markup-compatibility/2006" xmlns:o="urn:schemas-microsoft-com:office:office" xmlns:r="http://schemas.openxmlformats.org/officeDocument/2006/relationships" xmlns:m="http://schemas.openxmlformats.org/officeDocument/2006/math" xmlns:v="urn:schemas-microsoft-com:vml" xmlns:wp14="http://schemas.microsoft.com/office/word/2010/wordprocessingDrawing" xmlns:wp="http://schemas.openxmlformats.org/drawingml/2006/wordprocessingDrawing" xmlns:w10="urn:schemas-microsoft-com:office:word" xmlns:w="http://schemas.openxmlformats.org/wordprocessingml/2006/main" xmlns:w14="http://schemas.microsoft.com/office/word/2010/wordml" xmlns:wpg="http://schemas.microsoft.com/office/word/2010/wordprocessingGroup" xmlns:wpi="http://schemas.microsoft.com/office/word/2010/wordprocessingInk" xmlns:wne="http://schemas.microsoft.com/office/word/2006/wordml" xmlns:wps="http://schemas.microsoft.com/office/word/2010/wordprocessingShape" mc:Ignorable="w14 wp14">
-  <w:p>
-    <w:pPr>
-      <w:pStyle w:val="Cabealho"/>
-    </w:pPr>
-  </w:p>
-</w:hdr>
 </file>
 
 <file path=word/numbering.xml><?xml version="1.0" encoding="utf-8"?>
@@ -1478,14 +1049,14 @@
         <v:path o:extrusionok="f" gradientshapeok="t" o:connecttype="rect"/>
         <o:lock v:ext="edit" aspectratio="t"/>
       </v:shapetype>
-      <v:shape id="_x0000_i1028" type="#_x0000_t75" style="width:29.3pt;height:27.65pt" o:bullet="t">
+      <v:shape id="_x0000_i1028" type="#_x0000_t75" style="width:29.05pt;height:27.75pt" o:bullet="t">
         <v:imagedata r:id="rId1" o:title="clip_image001"/>
       </v:shape>
     </w:pict>
   </w:numPicBullet>
   <w:numPicBullet w:numPicBulletId="1">
     <w:pict>
-      <v:shape id="_x0000_i1029" type="#_x0000_t75" style="width:31pt;height:29.3pt" o:bullet="t">
+      <v:shape id="_x0000_i1029" type="#_x0000_t75" style="width:31.05pt;height:29.05pt" o:bullet="t">
         <v:imagedata r:id="rId2" o:title="clip_image002"/>
       </v:shape>
     </w:pict>

</xml_diff>